<commit_message>
Added Specific Case Details Edit Log functionality
</commit_message>
<xml_diff>
--- a/wwwroot/Documentation/resolve_admin_guide.docx
+++ b/wwwroot/Documentation/resolve_admin_guide.docx
@@ -2464,7 +2464,27 @@
           <w:sz w:val="19"/>
           <w:szCs w:val="19"/>
         </w:rPr>
-        <w:t>"U@t3rA4h:_8E[esK6aNXqs=._</w:t>
+        <w:t>"U@t3rA4</w:t>
+      </w:r>
+      <w:proofErr w:type="gramStart"/>
+      <w:r>
+        <w:rPr>
+          <w:rFonts w:ascii="Consolas" w:hAnsi="Consolas" w:cs="Consolas"/>
+          <w:color w:val="A31515"/>
+          <w:sz w:val="19"/>
+          <w:szCs w:val="19"/>
+        </w:rPr>
+        <w:t>h:_</w:t>
+      </w:r>
+      <w:proofErr w:type="gramEnd"/>
+      <w:r>
+        <w:rPr>
+          <w:rFonts w:ascii="Consolas" w:hAnsi="Consolas" w:cs="Consolas"/>
+          <w:color w:val="A31515"/>
+          <w:sz w:val="19"/>
+          <w:szCs w:val="19"/>
+        </w:rPr>
+        <w:t>8E[esK6aNXqs=._</w:t>
       </w:r>
       <w:proofErr w:type="spellStart"/>
       <w:r>
@@ -2763,6 +2783,7 @@
         <w:t>"</w:t>
       </w:r>
       <w:proofErr w:type="spellStart"/>
+      <w:proofErr w:type="gramStart"/>
       <w:r>
         <w:rPr>
           <w:rFonts w:ascii="Consolas" w:hAnsi="Consolas" w:cs="Consolas"/>
@@ -2773,6 +2794,7 @@
         <w:t>Microsoft.Hosting.Lifetime</w:t>
       </w:r>
       <w:proofErr w:type="spellEnd"/>
+      <w:proofErr w:type="gramEnd"/>
       <w:r>
         <w:rPr>
           <w:rFonts w:ascii="Consolas" w:hAnsi="Consolas" w:cs="Consolas"/>
@@ -3726,7 +3748,27 @@
           <w:sz w:val="19"/>
           <w:szCs w:val="19"/>
         </w:rPr>
-        <w:t>": "Server=sod-d-sql-001.dental.uw.edu;Database=ResolveV1;Trusted_Connection=True;MultipleActiveResultSets=true",</w:t>
+        <w:t>": "</w:t>
+      </w:r>
+      <w:proofErr w:type="gramStart"/>
+      <w:r>
+        <w:rPr>
+          <w:rFonts w:ascii="Consolas" w:hAnsi="Consolas" w:cs="Consolas"/>
+          <w:color w:val="008000"/>
+          <w:sz w:val="19"/>
+          <w:szCs w:val="19"/>
+        </w:rPr>
+        <w:t>Server=sod-d-sql-001.dental.uw.edu;Database</w:t>
+      </w:r>
+      <w:proofErr w:type="gramEnd"/>
+      <w:r>
+        <w:rPr>
+          <w:rFonts w:ascii="Consolas" w:hAnsi="Consolas" w:cs="Consolas"/>
+          <w:color w:val="008000"/>
+          <w:sz w:val="19"/>
+          <w:szCs w:val="19"/>
+        </w:rPr>
+        <w:t>=ResolveV1;Trusted_Connection=True;MultipleActiveResultSets=true",</w:t>
       </w:r>
     </w:p>
     <w:p>
@@ -3796,7 +3838,27 @@
           <w:sz w:val="19"/>
           <w:szCs w:val="19"/>
         </w:rPr>
-        <w:t>"Server=.\\SQLExpress;Database=ResolveV2;Trusted_Connection=True;MultipleActiveResultSets=true"</w:t>
+        <w:t>"</w:t>
+      </w:r>
+      <w:proofErr w:type="gramStart"/>
+      <w:r>
+        <w:rPr>
+          <w:rFonts w:ascii="Consolas" w:hAnsi="Consolas" w:cs="Consolas"/>
+          <w:color w:val="A31515"/>
+          <w:sz w:val="19"/>
+          <w:szCs w:val="19"/>
+        </w:rPr>
+        <w:t>Server=.\\SQLExpress;Database</w:t>
+      </w:r>
+      <w:proofErr w:type="gramEnd"/>
+      <w:r>
+        <w:rPr>
+          <w:rFonts w:ascii="Consolas" w:hAnsi="Consolas" w:cs="Consolas"/>
+          <w:color w:val="A31515"/>
+          <w:sz w:val="19"/>
+          <w:szCs w:val="19"/>
+        </w:rPr>
+        <w:t>=ResolveV2;Trusted_Connection=True;MultipleActiveResultSets=true"</w:t>
       </w:r>
     </w:p>
     <w:p>
@@ -3852,119 +3914,96 @@
         <w:t xml:space="preserve">With these steps your app should be ready to authenticate and integrate Azure AD into your .Net Core App. </w:t>
       </w:r>
     </w:p>
-    <w:p>
-      <w:r>
-        <w:br w:type="page"/>
-      </w:r>
-    </w:p>
+    <w:p/>
+    <w:p/>
+    <w:p/>
     <w:p>
       <w:pPr>
         <w:pStyle w:val="Heading1"/>
       </w:pPr>
       <w:r>
-        <w:lastRenderedPageBreak/>
-        <w:t>Initial Onboarding of Users</w:t>
-      </w:r>
-    </w:p>
-    <w:p/>
-    <w:p>
-      <w:r>
-        <w:t>There are 2 ways through which users can sign up for Resolve. Both ways are described down below.</w:t>
-      </w:r>
-    </w:p>
-    <w:p/>
-    <w:p>
-      <w:pPr>
-        <w:pStyle w:val="Heading2"/>
-      </w:pPr>
-      <w:r>
-        <w:t>Sign up through first login</w:t>
-      </w:r>
-    </w:p>
-    <w:p/>
-    <w:p>
-      <w:r>
-        <w:t xml:space="preserve">A user can login to Resolve, provided they have a UW NetID account, and their profile will be created automatically. The admin needs to ensure that the user has already been added to the right groups on </w:t>
-      </w:r>
-      <w:hyperlink r:id="rId21" w:history="1">
-        <w:r>
-          <w:rPr>
-            <w:rStyle w:val="Hyperlink"/>
-          </w:rPr>
-          <w:t>https://groups.uw.edu/</w:t>
-        </w:r>
-      </w:hyperlink>
-      <w:r>
-        <w:t xml:space="preserve"> before their first login, or else the user will need to visit their home page again for the group memberships to take effect. </w:t>
-      </w:r>
-    </w:p>
-    <w:p>
-      <w:r>
-        <w:t>How this works at the backend?</w:t>
-      </w:r>
-    </w:p>
-    <w:p>
-      <w:r>
-        <w:t xml:space="preserve">Whenever a user logs in, or visits homepage of Resolve, their group membership claims are retrieved from Azure AD and mapped/synced to the local database. So, if a user belongs to 3 groups relevant to Resolve, which are already added to </w:t>
+        <w:t>How to add Case Specific Details Edit tracking to Audit logs?</w:t>
+      </w:r>
+    </w:p>
+    <w:p/>
+    <w:p>
+      <w:r>
+        <w:t xml:space="preserve">Step1: Create separate models for tracking every specific Case Type (Taking example of </w:t>
       </w:r>
       <w:proofErr w:type="spellStart"/>
       <w:r>
-        <w:t>LocalGroup</w:t>
+        <w:t>SampleCaseType</w:t>
       </w:r>
       <w:proofErr w:type="spellEnd"/>
       <w:r>
-        <w:t xml:space="preserve"> entity and Azure AD for Resolve enterprise app, the group membership will show up automatically under </w:t>
-      </w:r>
-      <w:r>
-        <w:rPr>
-          <w:i/>
-          <w:iCs/>
-        </w:rPr>
-        <w:t>‘Group Memberships’</w:t>
-      </w:r>
-      <w:r>
-        <w:rPr>
-          <w:i/>
-          <w:iCs/>
-        </w:rPr>
-        <w:t xml:space="preserve"> </w:t>
-      </w:r>
-      <w:r>
-        <w:t xml:space="preserve">menu for the admins. If the user is removed from one of the groups at a later point in time, the group membership at Resolve would also change, once the user logs in or visits the homepage again. In conclusion, before an admin sends an invite to a new user to login to Resolve, the user ideally should be added to all relevant groups beforehand. </w:t>
-      </w:r>
-    </w:p>
-    <w:p>
-      <w:pPr>
-        <w:pStyle w:val="Heading2"/>
-      </w:pPr>
-      <w:r>
-        <w:t>Sign up by admin</w:t>
-      </w:r>
-    </w:p>
-    <w:p/>
-    <w:p>
-      <w:r>
-        <w:t>Second way to add a user for the workflows to begin is through an admin. An admin can follow below steps to add a user:</w:t>
-      </w:r>
-    </w:p>
-    <w:p>
-      <w:r>
-        <w:t>Step 1: Login as an Admin and go to “Users” section</w:t>
-      </w:r>
-    </w:p>
-    <w:p>
-      <w:pPr>
-        <w:jc w:val="center"/>
-      </w:pPr>
+        <w:t xml:space="preserve"> below for demo purposes)</w:t>
+      </w:r>
+    </w:p>
+    <w:p>
       <w:r>
         <w:rPr>
           <w:noProof/>
         </w:rPr>
         <w:drawing>
-          <wp:inline distT="0" distB="0" distL="0" distR="0" wp14:anchorId="46BC174A" wp14:editId="5446EA82">
-            <wp:extent cx="4000500" cy="2505306"/>
+          <wp:inline distT="0" distB="0" distL="0" distR="0" wp14:anchorId="5ABB57D4" wp14:editId="60253608">
+            <wp:extent cx="2581275" cy="1276350"/>
+            <wp:effectExtent l="0" t="0" r="9525" b="0"/>
+            <wp:docPr id="18" name="Picture 18"/>
+            <wp:cNvGraphicFramePr>
+              <a:graphicFrameLocks xmlns:a="http://schemas.openxmlformats.org/drawingml/2006/main" noChangeAspect="1"/>
+            </wp:cNvGraphicFramePr>
+            <a:graphic xmlns:a="http://schemas.openxmlformats.org/drawingml/2006/main">
+              <a:graphicData uri="http://schemas.openxmlformats.org/drawingml/2006/picture">
+                <pic:pic xmlns:pic="http://schemas.openxmlformats.org/drawingml/2006/picture">
+                  <pic:nvPicPr>
+                    <pic:cNvPr id="1" name=""/>
+                    <pic:cNvPicPr/>
+                  </pic:nvPicPr>
+                  <pic:blipFill>
+                    <a:blip r:embed="rId21"/>
+                    <a:stretch>
+                      <a:fillRect/>
+                    </a:stretch>
+                  </pic:blipFill>
+                  <pic:spPr>
+                    <a:xfrm>
+                      <a:off x="0" y="0"/>
+                      <a:ext cx="2581275" cy="1276350"/>
+                    </a:xfrm>
+                    <a:prstGeom prst="rect">
+                      <a:avLst/>
+                    </a:prstGeom>
+                  </pic:spPr>
+                </pic:pic>
+              </a:graphicData>
+            </a:graphic>
+          </wp:inline>
+        </w:drawing>
+      </w:r>
+    </w:p>
+    <w:p>
+      <w:r>
+        <w:t xml:space="preserve">Step2: Create a view for </w:t>
+      </w:r>
+      <w:proofErr w:type="spellStart"/>
+      <w:r>
+        <w:t>EditLog</w:t>
+      </w:r>
+      <w:proofErr w:type="spellEnd"/>
+      <w:r>
+        <w:t xml:space="preserve"> tracking</w:t>
+      </w:r>
+    </w:p>
+    <w:p>
+      <w:r>
+        <w:rPr>
+          <w:noProof/>
+        </w:rPr>
+        <w:drawing>
+          <wp:inline distT="0" distB="0" distL="0" distR="0" wp14:anchorId="5BFAF07C" wp14:editId="44E8B776">
+            <wp:extent cx="2152650" cy="1323975"/>
             <wp:effectExtent l="0" t="0" r="0" b="9525"/>
-            <wp:docPr id="14" name="Picture 14"/>
+            <wp:docPr id="19" name="Picture 19"/>
             <wp:cNvGraphicFramePr>
               <a:graphicFrameLocks xmlns:a="http://schemas.openxmlformats.org/drawingml/2006/main" noChangeAspect="1"/>
             </wp:cNvGraphicFramePr>
@@ -3984,7 +4023,7 @@
                   <pic:spPr>
                     <a:xfrm>
                       <a:off x="0" y="0"/>
-                      <a:ext cx="4020968" cy="2518124"/>
+                      <a:ext cx="2152650" cy="1323975"/>
                     </a:xfrm>
                     <a:prstGeom prst="rect">
                       <a:avLst/>
@@ -3997,30 +4036,32 @@
         </w:drawing>
       </w:r>
     </w:p>
-    <w:p>
-      <w:pPr>
-        <w:jc w:val="center"/>
-      </w:pPr>
-    </w:p>
-    <w:p>
-      <w:r>
-        <w:t>Step 2: Create new user</w:t>
-      </w:r>
-    </w:p>
-    <w:p>
-      <w:pPr>
-        <w:jc w:val="center"/>
-      </w:pPr>
+    <w:p/>
+    <w:p/>
+    <w:p/>
+    <w:p/>
+    <w:p/>
+    <w:p>
+      <w:r>
+        <w:lastRenderedPageBreak/>
+        <w:t xml:space="preserve">Step4: Add context to </w:t>
+      </w:r>
+      <w:proofErr w:type="spellStart"/>
+      <w:r>
+        <w:t>ResolveCaseContext</w:t>
+      </w:r>
+      <w:proofErr w:type="spellEnd"/>
+    </w:p>
+    <w:p>
       <w:r>
         <w:rPr>
           <w:noProof/>
         </w:rPr>
-        <w:lastRenderedPageBreak/>
         <w:drawing>
-          <wp:inline distT="0" distB="0" distL="0" distR="0" wp14:anchorId="6A7AAFFD" wp14:editId="3963A987">
-            <wp:extent cx="4429125" cy="1926259"/>
+          <wp:inline distT="0" distB="0" distL="0" distR="0" wp14:anchorId="3B49FE07" wp14:editId="20A31F0C">
+            <wp:extent cx="6572250" cy="2647950"/>
             <wp:effectExtent l="0" t="0" r="0" b="0"/>
-            <wp:docPr id="15" name="Picture 15"/>
+            <wp:docPr id="21" name="Picture 21"/>
             <wp:cNvGraphicFramePr>
               <a:graphicFrameLocks xmlns:a="http://schemas.openxmlformats.org/drawingml/2006/main" noChangeAspect="1"/>
             </wp:cNvGraphicFramePr>
@@ -4040,7 +4081,7 @@
                   <pic:spPr>
                     <a:xfrm>
                       <a:off x="0" y="0"/>
-                      <a:ext cx="4452478" cy="1936416"/>
+                      <a:ext cx="6572250" cy="2647950"/>
                     </a:xfrm>
                     <a:prstGeom prst="rect">
                       <a:avLst/>
@@ -4055,25 +4096,14 @@
     </w:p>
     <w:p>
       <w:r>
-        <w:t>Step 3: Fill all 4 values are shown</w:t>
-      </w:r>
-      <w:r>
-        <w:t xml:space="preserve"> and hit create</w:t>
-      </w:r>
-    </w:p>
-    <w:p>
-      <w:pPr>
-        <w:jc w:val="center"/>
-      </w:pPr>
-      <w:r>
         <w:rPr>
           <w:noProof/>
         </w:rPr>
         <w:drawing>
-          <wp:inline distT="0" distB="0" distL="0" distR="0" wp14:anchorId="03BF2259" wp14:editId="171D97DB">
-            <wp:extent cx="2718439" cy="3009900"/>
-            <wp:effectExtent l="0" t="0" r="5715" b="0"/>
-            <wp:docPr id="16" name="Picture 16"/>
+          <wp:inline distT="0" distB="0" distL="0" distR="0" wp14:anchorId="351E3559" wp14:editId="62F15958">
+            <wp:extent cx="4391025" cy="1571625"/>
+            <wp:effectExtent l="0" t="0" r="9525" b="9525"/>
+            <wp:docPr id="22" name="Picture 22"/>
             <wp:cNvGraphicFramePr>
               <a:graphicFrameLocks xmlns:a="http://schemas.openxmlformats.org/drawingml/2006/main" noChangeAspect="1"/>
             </wp:cNvGraphicFramePr>
@@ -4093,7 +4123,7 @@
                   <pic:spPr>
                     <a:xfrm>
                       <a:off x="0" y="0"/>
-                      <a:ext cx="2727068" cy="3019454"/>
+                      <a:ext cx="4391025" cy="1571625"/>
                     </a:xfrm>
                     <a:prstGeom prst="rect">
                       <a:avLst/>
@@ -4108,25 +4138,30 @@
     </w:p>
     <w:p>
       <w:r>
-        <w:t xml:space="preserve">Step 4: </w:t>
-      </w:r>
-      <w:r>
-        <w:t>Then go to “Group Memberships”</w:t>
-      </w:r>
-    </w:p>
-    <w:p>
-      <w:pPr>
-        <w:jc w:val="center"/>
-      </w:pPr>
+        <w:t xml:space="preserve">Step5: </w:t>
+      </w:r>
+      <w:r>
+        <w:t xml:space="preserve">Add line to </w:t>
+      </w:r>
+      <w:proofErr w:type="spellStart"/>
+      <w:r>
+        <w:t>CaseAudit</w:t>
+      </w:r>
+      <w:proofErr w:type="spellEnd"/>
+      <w:r>
+        <w:t xml:space="preserve"> model:</w:t>
+      </w:r>
+    </w:p>
+    <w:p>
       <w:r>
         <w:rPr>
           <w:noProof/>
         </w:rPr>
         <w:drawing>
-          <wp:inline distT="0" distB="0" distL="0" distR="0" wp14:anchorId="19C7A123" wp14:editId="5EA5E14F">
-            <wp:extent cx="2973146" cy="2266950"/>
-            <wp:effectExtent l="0" t="0" r="0" b="0"/>
-            <wp:docPr id="17" name="Picture 17"/>
+          <wp:inline distT="0" distB="0" distL="0" distR="0" wp14:anchorId="4970DBA1" wp14:editId="09A69864">
+            <wp:extent cx="6734175" cy="1447800"/>
+            <wp:effectExtent l="0" t="0" r="9525" b="0"/>
+            <wp:docPr id="23" name="Picture 23"/>
             <wp:cNvGraphicFramePr>
               <a:graphicFrameLocks xmlns:a="http://schemas.openxmlformats.org/drawingml/2006/main" noChangeAspect="1"/>
             </wp:cNvGraphicFramePr>
@@ -4146,6 +4181,314 @@
                   <pic:spPr>
                     <a:xfrm>
                       <a:off x="0" y="0"/>
+                      <a:ext cx="6734175" cy="1447800"/>
+                    </a:xfrm>
+                    <a:prstGeom prst="rect">
+                      <a:avLst/>
+                    </a:prstGeom>
+                  </pic:spPr>
+                </pic:pic>
+              </a:graphicData>
+            </a:graphic>
+          </wp:inline>
+        </w:drawing>
+      </w:r>
+    </w:p>
+    <w:p/>
+    <w:p>
+      <w:r>
+        <w:br w:type="page"/>
+      </w:r>
+    </w:p>
+    <w:p>
+      <w:pPr>
+        <w:pStyle w:val="Heading1"/>
+      </w:pPr>
+      <w:r>
+        <w:lastRenderedPageBreak/>
+        <w:t>Initial Onboarding of Users</w:t>
+      </w:r>
+    </w:p>
+    <w:p/>
+    <w:p>
+      <w:r>
+        <w:t>There are 2 ways through which users can sign up for Resolve. Both ways are described down below.</w:t>
+      </w:r>
+    </w:p>
+    <w:p/>
+    <w:p>
+      <w:pPr>
+        <w:pStyle w:val="Heading2"/>
+      </w:pPr>
+      <w:r>
+        <w:t>Sign up through first login</w:t>
+      </w:r>
+    </w:p>
+    <w:p/>
+    <w:p>
+      <w:r>
+        <w:t xml:space="preserve">A user can login to Resolve, provided they have a UW NetID account, and their profile will be created automatically. The admin needs to ensure that the user has already been added to the right groups on </w:t>
+      </w:r>
+      <w:hyperlink r:id="rId26" w:history="1">
+        <w:r>
+          <w:rPr>
+            <w:rStyle w:val="Hyperlink"/>
+          </w:rPr>
+          <w:t>https://groups.uw.edu/</w:t>
+        </w:r>
+      </w:hyperlink>
+      <w:r>
+        <w:t xml:space="preserve"> before their first login, or else the user will need to visit their home page again for the group memberships to take effect. </w:t>
+      </w:r>
+    </w:p>
+    <w:p>
+      <w:r>
+        <w:t>How this works at the backend?</w:t>
+      </w:r>
+    </w:p>
+    <w:p>
+      <w:r>
+        <w:t xml:space="preserve">Whenever a user logs in, or visits homepage of Resolve, their group membership claims are retrieved from Azure AD and mapped/synced to the local database. So, if a user belongs to 3 groups relevant to Resolve, which are already added to </w:t>
+      </w:r>
+      <w:proofErr w:type="spellStart"/>
+      <w:r>
+        <w:t>LocalGroup</w:t>
+      </w:r>
+      <w:proofErr w:type="spellEnd"/>
+      <w:r>
+        <w:t xml:space="preserve"> entity and Azure AD for Resolve enterprise app, the group membership will show up automatically under </w:t>
+      </w:r>
+      <w:r>
+        <w:rPr>
+          <w:i/>
+          <w:iCs/>
+        </w:rPr>
+        <w:t>‘Group Memberships’</w:t>
+      </w:r>
+      <w:r>
+        <w:rPr>
+          <w:i/>
+          <w:iCs/>
+        </w:rPr>
+        <w:t xml:space="preserve"> </w:t>
+      </w:r>
+      <w:r>
+        <w:t xml:space="preserve">menu for the admins. If the user is removed from one of the groups at a later point in time, the group membership at Resolve would also change, once the user logs in or visits the homepage again. In conclusion, before an admin sends an invite to a new user to login to Resolve, the user ideally should be added to all relevant groups beforehand. </w:t>
+      </w:r>
+    </w:p>
+    <w:p>
+      <w:pPr>
+        <w:pStyle w:val="Heading2"/>
+      </w:pPr>
+      <w:r>
+        <w:t>Sign up by admin</w:t>
+      </w:r>
+    </w:p>
+    <w:p/>
+    <w:p>
+      <w:r>
+        <w:t>Second way to add a user for the workflows to begin is through an admin. An admin can follow below steps to add a user:</w:t>
+      </w:r>
+    </w:p>
+    <w:p>
+      <w:r>
+        <w:t>Step 1: Login as an Admin and go to “Users” section</w:t>
+      </w:r>
+    </w:p>
+    <w:p>
+      <w:pPr>
+        <w:jc w:val="center"/>
+      </w:pPr>
+      <w:r>
+        <w:rPr>
+          <w:noProof/>
+        </w:rPr>
+        <w:drawing>
+          <wp:inline distT="0" distB="0" distL="0" distR="0" wp14:anchorId="46BC174A" wp14:editId="5446EA82">
+            <wp:extent cx="4000500" cy="2505306"/>
+            <wp:effectExtent l="0" t="0" r="0" b="9525"/>
+            <wp:docPr id="14" name="Picture 14"/>
+            <wp:cNvGraphicFramePr>
+              <a:graphicFrameLocks xmlns:a="http://schemas.openxmlformats.org/drawingml/2006/main" noChangeAspect="1"/>
+            </wp:cNvGraphicFramePr>
+            <a:graphic xmlns:a="http://schemas.openxmlformats.org/drawingml/2006/main">
+              <a:graphicData uri="http://schemas.openxmlformats.org/drawingml/2006/picture">
+                <pic:pic xmlns:pic="http://schemas.openxmlformats.org/drawingml/2006/picture">
+                  <pic:nvPicPr>
+                    <pic:cNvPr id="1" name=""/>
+                    <pic:cNvPicPr/>
+                  </pic:nvPicPr>
+                  <pic:blipFill>
+                    <a:blip r:embed="rId27"/>
+                    <a:stretch>
+                      <a:fillRect/>
+                    </a:stretch>
+                  </pic:blipFill>
+                  <pic:spPr>
+                    <a:xfrm>
+                      <a:off x="0" y="0"/>
+                      <a:ext cx="4020968" cy="2518124"/>
+                    </a:xfrm>
+                    <a:prstGeom prst="rect">
+                      <a:avLst/>
+                    </a:prstGeom>
+                  </pic:spPr>
+                </pic:pic>
+              </a:graphicData>
+            </a:graphic>
+          </wp:inline>
+        </w:drawing>
+      </w:r>
+    </w:p>
+    <w:p>
+      <w:pPr>
+        <w:jc w:val="center"/>
+      </w:pPr>
+    </w:p>
+    <w:p>
+      <w:r>
+        <w:t>Step 2: Create new user</w:t>
+      </w:r>
+    </w:p>
+    <w:p>
+      <w:pPr>
+        <w:jc w:val="center"/>
+      </w:pPr>
+      <w:r>
+        <w:rPr>
+          <w:noProof/>
+        </w:rPr>
+        <w:lastRenderedPageBreak/>
+        <w:drawing>
+          <wp:inline distT="0" distB="0" distL="0" distR="0" wp14:anchorId="6A7AAFFD" wp14:editId="3963A987">
+            <wp:extent cx="4429125" cy="1926259"/>
+            <wp:effectExtent l="0" t="0" r="0" b="0"/>
+            <wp:docPr id="15" name="Picture 15"/>
+            <wp:cNvGraphicFramePr>
+              <a:graphicFrameLocks xmlns:a="http://schemas.openxmlformats.org/drawingml/2006/main" noChangeAspect="1"/>
+            </wp:cNvGraphicFramePr>
+            <a:graphic xmlns:a="http://schemas.openxmlformats.org/drawingml/2006/main">
+              <a:graphicData uri="http://schemas.openxmlformats.org/drawingml/2006/picture">
+                <pic:pic xmlns:pic="http://schemas.openxmlformats.org/drawingml/2006/picture">
+                  <pic:nvPicPr>
+                    <pic:cNvPr id="1" name=""/>
+                    <pic:cNvPicPr/>
+                  </pic:nvPicPr>
+                  <pic:blipFill>
+                    <a:blip r:embed="rId28"/>
+                    <a:stretch>
+                      <a:fillRect/>
+                    </a:stretch>
+                  </pic:blipFill>
+                  <pic:spPr>
+                    <a:xfrm>
+                      <a:off x="0" y="0"/>
+                      <a:ext cx="4452478" cy="1936416"/>
+                    </a:xfrm>
+                    <a:prstGeom prst="rect">
+                      <a:avLst/>
+                    </a:prstGeom>
+                  </pic:spPr>
+                </pic:pic>
+              </a:graphicData>
+            </a:graphic>
+          </wp:inline>
+        </w:drawing>
+      </w:r>
+    </w:p>
+    <w:p>
+      <w:r>
+        <w:t>Step 3: Fill all 4 values are shown</w:t>
+      </w:r>
+      <w:r>
+        <w:t xml:space="preserve"> and hit create</w:t>
+      </w:r>
+    </w:p>
+    <w:p>
+      <w:pPr>
+        <w:jc w:val="center"/>
+      </w:pPr>
+      <w:r>
+        <w:rPr>
+          <w:noProof/>
+        </w:rPr>
+        <w:drawing>
+          <wp:inline distT="0" distB="0" distL="0" distR="0" wp14:anchorId="03BF2259" wp14:editId="171D97DB">
+            <wp:extent cx="2718439" cy="3009900"/>
+            <wp:effectExtent l="0" t="0" r="5715" b="0"/>
+            <wp:docPr id="16" name="Picture 16"/>
+            <wp:cNvGraphicFramePr>
+              <a:graphicFrameLocks xmlns:a="http://schemas.openxmlformats.org/drawingml/2006/main" noChangeAspect="1"/>
+            </wp:cNvGraphicFramePr>
+            <a:graphic xmlns:a="http://schemas.openxmlformats.org/drawingml/2006/main">
+              <a:graphicData uri="http://schemas.openxmlformats.org/drawingml/2006/picture">
+                <pic:pic xmlns:pic="http://schemas.openxmlformats.org/drawingml/2006/picture">
+                  <pic:nvPicPr>
+                    <pic:cNvPr id="1" name=""/>
+                    <pic:cNvPicPr/>
+                  </pic:nvPicPr>
+                  <pic:blipFill>
+                    <a:blip r:embed="rId29"/>
+                    <a:stretch>
+                      <a:fillRect/>
+                    </a:stretch>
+                  </pic:blipFill>
+                  <pic:spPr>
+                    <a:xfrm>
+                      <a:off x="0" y="0"/>
+                      <a:ext cx="2727068" cy="3019454"/>
+                    </a:xfrm>
+                    <a:prstGeom prst="rect">
+                      <a:avLst/>
+                    </a:prstGeom>
+                  </pic:spPr>
+                </pic:pic>
+              </a:graphicData>
+            </a:graphic>
+          </wp:inline>
+        </w:drawing>
+      </w:r>
+    </w:p>
+    <w:p>
+      <w:r>
+        <w:t xml:space="preserve">Step 4: </w:t>
+      </w:r>
+      <w:r>
+        <w:t>Then go to “Group Memberships”</w:t>
+      </w:r>
+    </w:p>
+    <w:p>
+      <w:pPr>
+        <w:jc w:val="center"/>
+      </w:pPr>
+      <w:r>
+        <w:rPr>
+          <w:noProof/>
+        </w:rPr>
+        <w:drawing>
+          <wp:inline distT="0" distB="0" distL="0" distR="0" wp14:anchorId="19C7A123" wp14:editId="5EA5E14F">
+            <wp:extent cx="2973146" cy="2266950"/>
+            <wp:effectExtent l="0" t="0" r="0" b="0"/>
+            <wp:docPr id="17" name="Picture 17"/>
+            <wp:cNvGraphicFramePr>
+              <a:graphicFrameLocks xmlns:a="http://schemas.openxmlformats.org/drawingml/2006/main" noChangeAspect="1"/>
+            </wp:cNvGraphicFramePr>
+            <a:graphic xmlns:a="http://schemas.openxmlformats.org/drawingml/2006/main">
+              <a:graphicData uri="http://schemas.openxmlformats.org/drawingml/2006/picture">
+                <pic:pic xmlns:pic="http://schemas.openxmlformats.org/drawingml/2006/picture">
+                  <pic:nvPicPr>
+                    <pic:cNvPr id="1" name=""/>
+                    <pic:cNvPicPr/>
+                  </pic:nvPicPr>
+                  <pic:blipFill>
+                    <a:blip r:embed="rId30"/>
+                    <a:stretch>
+                      <a:fillRect/>
+                    </a:stretch>
+                  </pic:blipFill>
+                  <pic:spPr>
+                    <a:xfrm>
+                      <a:off x="0" y="0"/>
                       <a:ext cx="2985779" cy="2276583"/>
                     </a:xfrm>
                     <a:prstGeom prst="rect">
@@ -4161,12 +4504,9 @@
     </w:p>
     <w:p>
       <w:r>
-        <w:t>Step 5: Manually add memberships for the new user for existing groups on Resolve. Keep in mind that the user must belong to those groups on</w:t>
-      </w:r>
-      <w:r>
-        <w:t xml:space="preserve"> </w:t>
-      </w:r>
-      <w:hyperlink r:id="rId26" w:history="1">
+        <w:t xml:space="preserve">Step 5: Manually add memberships for the new user for existing groups on Resolve. Keep in mind that the user must belong to those groups on </w:t>
+      </w:r>
+      <w:hyperlink r:id="rId31" w:history="1">
         <w:r>
           <w:rPr>
             <w:rStyle w:val="Hyperlink"/>
@@ -4179,7 +4519,7 @@
       </w:r>
     </w:p>
     <w:sectPr>
-      <w:footerReference w:type="default" r:id="rId27"/>
+      <w:footerReference w:type="default" r:id="rId32"/>
       <w:pgSz w:w="12240" w:h="15840"/>
       <w:pgMar w:top="720" w:right="720" w:bottom="720" w:left="720" w:header="720" w:footer="720" w:gutter="0"/>
       <w:pgBorders w:offsetFrom="page">

</xml_diff>